<commit_message>
remove old event hub references
</commit_message>
<xml_diff>
--- a/Documentation/Installation Guide.docx
+++ b/Documentation/Installation Guide.docx
@@ -632,20 +632,8 @@
             <w:szCs w:val="21"/>
             <w:lang w:val="en-US"/>
           </w:rPr>
-          <w:t xml:space="preserve">Azure </w:t>
+          <w:t>Azure WebJob</w:t>
         </w:r>
-        <w:proofErr w:type="spellStart"/>
-        <w:r>
-          <w:rPr>
-            <w:rStyle w:val="Hyperlink"/>
-            <w:rFonts w:ascii="Segoe UI" w:hAnsi="Segoe UI" w:cs="Segoe UI"/>
-            <w:sz w:val="21"/>
-            <w:szCs w:val="21"/>
-            <w:lang w:val="en-US"/>
-          </w:rPr>
-          <w:t>WebJob</w:t>
-        </w:r>
-        <w:proofErr w:type="spellEnd"/>
       </w:hyperlink>
       <w:r>
         <w:rPr>
@@ -1490,7 +1478,7 @@
         </w:rPr>
         <w:drawing>
           <wp:inline distT="0" distB="0" distL="0" distR="0">
-            <wp:extent cx="6562725" cy="5114925"/>
+            <wp:extent cx="6372225" cy="5114925"/>
             <wp:effectExtent l="0" t="0" r="9525" b="9525"/>
             <wp:docPr id="31" name="Picture 31" descr="Machine generated alternative text:&#10;IOT hub &#10;Name &#10;Name your ,'wb &#10;* Pricing and scale tier &#10;Sl - Standard &#10;* IOT Hub units O &#10;* partitions O &#10;4 partitions &#10;* Resource group &#10;New resource group name &#10;* Subscription &#10;Azure (davidgri@microsoffcom) &#10;Enable Device Management—PREVIEW O &#10;Pin to dashboard &#10;Create &#10;Choose your pricing and scale tier &#10;Fl Free &#10;messages/unit/day &#10;Device-to-cloud &#10;Cloud-to-device &#10;I unit &#10;0.00 &#10;LED PER IOT HUB UNIT &#10;Select &#10;Sl Standard &#10;400k &#10;messages/unit/day &#10;Device-to-cloud &#10;Cloud-to-device &#10;200 units maximum &#10;50.00 &#10;LED PER IOT HUB UNIT &#10;S2 Standard &#10;messages/unit/day &#10;Device-to-cloud &#10;Cloud-to-device &#10;200 units maximum &#10;500.00 &#10;LED PER IOT HUB UNIT "/>
             <wp:cNvGraphicFramePr>
@@ -1521,7 +1509,7 @@
                   <pic:spPr bwMode="auto">
                     <a:xfrm>
                       <a:off x="0" y="0"/>
-                      <a:ext cx="6562725" cy="5114925"/>
+                      <a:ext cx="6372225" cy="5114925"/>
                     </a:xfrm>
                     <a:prstGeom prst="rect">
                       <a:avLst/>
@@ -1909,25 +1897,7 @@
           <w:sz w:val="22"/>
           <w:szCs w:val="22"/>
         </w:rPr>
-        <w:t>Under the Message tab, create a consumer group, which is an "end point" that you will need to hook to later, and use a name such as "</w:t>
-      </w:r>
-      <w:proofErr w:type="spellStart"/>
-      <w:r>
-        <w:rPr>
-          <w:rFonts w:ascii="Calibri" w:hAnsi="Calibri"/>
-          <w:sz w:val="22"/>
-          <w:szCs w:val="22"/>
-        </w:rPr>
-        <w:t>streamanalytics</w:t>
-      </w:r>
-      <w:proofErr w:type="spellEnd"/>
-      <w:r>
-        <w:rPr>
-          <w:rFonts w:ascii="Calibri" w:hAnsi="Calibri"/>
-          <w:sz w:val="22"/>
-          <w:szCs w:val="22"/>
-        </w:rPr>
-        <w:t>".</w:t>
+        <w:t>Under the Message tab, create a consumer group, which is an "end point" that you will need to hook to later, and use a name such as "streamanalytics".</w:t>
       </w:r>
     </w:p>
     <w:p>
@@ -2236,8 +2206,8 @@
         </w:rPr>
         <w:drawing>
           <wp:inline distT="0" distB="0" distL="0" distR="0">
-            <wp:extent cx="7162800" cy="2381250"/>
-            <wp:effectExtent l="0" t="0" r="0" b="0"/>
+            <wp:extent cx="6448425" cy="2381250"/>
+            <wp:effectExtent l="0" t="0" r="9525" b="0"/>
             <wp:docPr id="27" name="Picture 27" descr="Machine generated alternative text:&#10;I &#10;3 &#10;4 &#10;7 &#10;9 &#10;12 &#10;/ * log to table for debug and post event * / &#10;SELECT Deviceld, Heartrate, EventEnqueuedUtcTime as Time &#10;INTO TableOutput &#10;FROM input &#10;Timestamp by EventEnqueuedUtcTime &#10;/ * sustained high heart rate gets alert */ &#10;8 SELECT Deviceld, as 8161NT) &#10;as HeartRate &#10;max (Event Enq ueuedUtcT ime) &#10;as Time &#10;INTO sbqueueOutput &#10;FROM input &#10;Timestamp by EventEnqueuedUtcTime &#10;GROUP BY Deviceld, &#10;T umbIingWindow(second, "/>
             <wp:cNvGraphicFramePr>
               <a:graphicFrameLocks xmlns:a="http://schemas.openxmlformats.org/drawingml/2006/main" noChangeAspect="1"/>
@@ -2267,7 +2237,7 @@
                   <pic:spPr bwMode="auto">
                     <a:xfrm>
                       <a:off x="0" y="0"/>
-                      <a:ext cx="7162800" cy="2381250"/>
+                      <a:ext cx="6448425" cy="2381250"/>
                     </a:xfrm>
                     <a:prstGeom prst="rect">
                       <a:avLst/>
@@ -2379,8 +2349,8 @@
         </w:rPr>
         <w:drawing>
           <wp:inline distT="0" distB="0" distL="0" distR="0">
-            <wp:extent cx="6943725" cy="2019300"/>
-            <wp:effectExtent l="0" t="0" r="9525" b="0"/>
+            <wp:extent cx="6343650" cy="2019300"/>
+            <wp:effectExtent l="0" t="0" r="0" b="0"/>
             <wp:docPr id="26" name="Picture 26" descr="Machine generated alternative text:&#10;Inputs &#10;1 &#10;input &#10;Query &#10;Add tiles &#10;Outputs &#10;input &#10;2 &#10;sOqueueOutput &#10;TableOutput &#10;SOURCE TYPE &#10;Stream &#10;IOT hub "/>
             <wp:cNvGraphicFramePr>
               <a:graphicFrameLocks xmlns:a="http://schemas.openxmlformats.org/drawingml/2006/main" noChangeAspect="1"/>
@@ -2410,7 +2380,7 @@
                   <pic:spPr bwMode="auto">
                     <a:xfrm>
                       <a:off x="0" y="0"/>
-                      <a:ext cx="6943725" cy="2019300"/>
+                      <a:ext cx="6343650" cy="2019300"/>
                     </a:xfrm>
                     <a:prstGeom prst="rect">
                       <a:avLst/>
@@ -2580,7 +2550,7 @@
         </w:rPr>
         <w:drawing>
           <wp:inline distT="0" distB="0" distL="0" distR="0">
-            <wp:extent cx="6829425" cy="2038350"/>
+            <wp:extent cx="6086475" cy="2038350"/>
             <wp:effectExtent l="0" t="0" r="9525" b="0"/>
             <wp:docPr id="25" name="Picture 25" descr="Machine generated alternative text:&#10;Jab Topology &#10;Inputs &#10;1 &#10;input &#10;Query &#10;Outputs &#10;2 &#10;sOqueueOutput &#10;TableOutput &#10;sbqueueOutput &#10;TableOutput &#10;Service bus Queue &#10;Table storage "/>
             <wp:cNvGraphicFramePr>
@@ -2611,7 +2581,7 @@
                   <pic:spPr bwMode="auto">
                     <a:xfrm>
                       <a:off x="0" y="0"/>
-                      <a:ext cx="6829425" cy="2038350"/>
+                      <a:ext cx="6086475" cy="2038350"/>
                     </a:xfrm>
                     <a:prstGeom prst="rect">
                       <a:avLst/>
@@ -2657,23 +2627,13 @@
           <w:szCs w:val="22"/>
         </w:rPr>
       </w:pPr>
-      <w:proofErr w:type="spellStart"/>
-      <w:r>
-        <w:rPr>
-          <w:rFonts w:ascii="Calibri" w:hAnsi="Calibri"/>
-          <w:sz w:val="22"/>
-          <w:szCs w:val="22"/>
-        </w:rPr>
-        <w:t>TableOutput</w:t>
-      </w:r>
-      <w:proofErr w:type="spellEnd"/>
-      <w:r>
-        <w:rPr>
-          <w:rFonts w:ascii="Calibri" w:hAnsi="Calibri"/>
-          <w:sz w:val="22"/>
-          <w:szCs w:val="22"/>
-        </w:rPr>
-        <w:t xml:space="preserve">: </w:t>
+      <w:r>
+        <w:rPr>
+          <w:rFonts w:ascii="Calibri" w:hAnsi="Calibri"/>
+          <w:sz w:val="22"/>
+          <w:szCs w:val="22"/>
+        </w:rPr>
+        <w:t xml:space="preserve">TableOutput: </w:t>
       </w:r>
     </w:p>
     <w:p>
@@ -2867,23 +2827,13 @@
           <w:szCs w:val="22"/>
         </w:rPr>
       </w:pPr>
-      <w:proofErr w:type="spellStart"/>
-      <w:r>
-        <w:rPr>
-          <w:rFonts w:ascii="Calibri" w:hAnsi="Calibri"/>
-          <w:sz w:val="22"/>
-          <w:szCs w:val="22"/>
-        </w:rPr>
-        <w:t>sbqueueOutput</w:t>
-      </w:r>
-      <w:proofErr w:type="spellEnd"/>
-      <w:r>
-        <w:rPr>
-          <w:rFonts w:ascii="Calibri" w:hAnsi="Calibri"/>
-          <w:sz w:val="22"/>
-          <w:szCs w:val="22"/>
-        </w:rPr>
-        <w:t>:</w:t>
+      <w:r>
+        <w:rPr>
+          <w:rFonts w:ascii="Calibri" w:hAnsi="Calibri"/>
+          <w:sz w:val="22"/>
+          <w:szCs w:val="22"/>
+        </w:rPr>
+        <w:t>sbqueueOutput:</w:t>
       </w:r>
     </w:p>
     <w:p>
@@ -3000,43 +2950,7 @@
           <w:sz w:val="22"/>
           <w:szCs w:val="22"/>
         </w:rPr>
-        <w:t>HAVING (</w:t>
-      </w:r>
-      <w:proofErr w:type="spellStart"/>
-      <w:r>
-        <w:rPr>
-          <w:rFonts w:ascii="Calibri" w:hAnsi="Calibri"/>
-          <w:sz w:val="22"/>
-          <w:szCs w:val="22"/>
-        </w:rPr>
-        <w:t>HeartRate</w:t>
-      </w:r>
-      <w:proofErr w:type="spellEnd"/>
-      <w:r>
-        <w:rPr>
-          <w:rFonts w:ascii="Calibri" w:hAnsi="Calibri"/>
-          <w:sz w:val="22"/>
-          <w:szCs w:val="22"/>
-        </w:rPr>
-        <w:t xml:space="preserve"> &gt;= 80) AND (</w:t>
-      </w:r>
-      <w:proofErr w:type="spellStart"/>
-      <w:r>
-        <w:rPr>
-          <w:rFonts w:ascii="Calibri" w:hAnsi="Calibri"/>
-          <w:sz w:val="22"/>
-          <w:szCs w:val="22"/>
-        </w:rPr>
-        <w:t>HeartRate</w:t>
-      </w:r>
-      <w:proofErr w:type="spellEnd"/>
-      <w:r>
-        <w:rPr>
-          <w:rFonts w:ascii="Calibri" w:hAnsi="Calibri"/>
-          <w:sz w:val="22"/>
-          <w:szCs w:val="22"/>
-        </w:rPr>
-        <w:t xml:space="preserve"> &lt;= 200)</w:t>
+        <w:t>HAVING (HeartRate &gt;= 80) AND (HeartRate &lt;= 200)</w:t>
       </w:r>
     </w:p>
     <w:p>
@@ -3258,7 +3172,7 @@
         </w:rPr>
         <w:drawing>
           <wp:inline distT="0" distB="0" distL="0" distR="0">
-            <wp:extent cx="7048500" cy="1009650"/>
+            <wp:extent cx="6267450" cy="1009650"/>
             <wp:effectExtent l="0" t="0" r="0" b="0"/>
             <wp:docPr id="22" name="Picture 22" descr="Machine generated alternative text:&#10;as 8161NT) &#10;2 &#10;3 &#10;4 &#10;SELECT Deviceld, &#10;INTO Powera10utput &#10;FROM input &#10;Timestamp by EventEnqueuedUtcTime &#10;as HeartRate &#10;max (Event Enq ueuedUtcT ime) &#10;as Time &#10;GROUP BY Deviceld, &#10;Tumbling-window (second, &#10;le) "/>
             <wp:cNvGraphicFramePr>
@@ -3289,7 +3203,7 @@
                   <pic:spPr bwMode="auto">
                     <a:xfrm>
                       <a:off x="0" y="0"/>
-                      <a:ext cx="7048500" cy="1009650"/>
+                      <a:ext cx="6267450" cy="1009650"/>
                     </a:xfrm>
                     <a:prstGeom prst="rect">
                       <a:avLst/>
@@ -3504,25 +3418,7 @@
           <w:sz w:val="22"/>
           <w:szCs w:val="22"/>
         </w:rPr>
-        <w:t xml:space="preserve">The output is to Power BI. See the later section on setting up Power BI, which you will need to have set up before creating </w:t>
-      </w:r>
-      <w:proofErr w:type="spellStart"/>
-      <w:r>
-        <w:rPr>
-          <w:rFonts w:ascii="Calibri" w:hAnsi="Calibri"/>
-          <w:sz w:val="22"/>
-          <w:szCs w:val="22"/>
-        </w:rPr>
-        <w:t>PowerBIOutput</w:t>
-      </w:r>
-      <w:proofErr w:type="spellEnd"/>
-      <w:r>
-        <w:rPr>
-          <w:rFonts w:ascii="Calibri" w:hAnsi="Calibri"/>
-          <w:sz w:val="22"/>
-          <w:szCs w:val="22"/>
-        </w:rPr>
-        <w:t>.</w:t>
+        <w:t>The output is to Power BI. See the later section on setting up Power BI, which you will need to have set up before creating PowerBIOutput.</w:t>
       </w:r>
     </w:p>
     <w:p>
@@ -4149,25 +4045,23 @@
           <w:sz w:val="22"/>
           <w:szCs w:val="22"/>
         </w:rPr>
-        <w:t xml:space="preserve">We have a philosophy of keeping connection strings and keys out of </w:t>
-      </w:r>
-      <w:proofErr w:type="spellStart"/>
-      <w:r>
-        <w:rPr>
-          <w:rFonts w:ascii="Calibri" w:hAnsi="Calibri"/>
-          <w:sz w:val="22"/>
-          <w:szCs w:val="22"/>
-        </w:rPr>
-        <w:t>web.config</w:t>
-      </w:r>
-      <w:proofErr w:type="spellEnd"/>
-      <w:r>
-        <w:rPr>
-          <w:rFonts w:ascii="Calibri" w:hAnsi="Calibri"/>
-          <w:sz w:val="22"/>
-          <w:szCs w:val="22"/>
-        </w:rPr>
-        <w:t xml:space="preserve"> so they don’t end up under source code control, and could be unintentionally exposed, and instead, place them in them in Azure web site portal:</w:t>
+        <w:t>We have a philosophy of keeping connection strings and keys out of web.config so they don’t end up under source code control, and could be unintentionally exposed, and instead, place them in them in Azure web site portal</w:t>
+      </w:r>
+      <w:r>
+        <w:rPr>
+          <w:rFonts w:ascii="Calibri" w:hAnsi="Calibri"/>
+          <w:sz w:val="22"/>
+          <w:szCs w:val="22"/>
+        </w:rPr>
+        <w:t xml:space="preserve"> under Applications Settings</w:t>
+      </w:r>
+      <w:r>
+        <w:rPr>
+          <w:rFonts w:ascii="Calibri" w:hAnsi="Calibri"/>
+          <w:sz w:val="22"/>
+          <w:szCs w:val="22"/>
+        </w:rPr>
+        <w:t>:</w:t>
       </w:r>
     </w:p>
     <w:p>
@@ -4196,10 +4090,10 @@
           <w:noProof/>
         </w:rPr>
         <w:drawing>
-          <wp:inline distT="0" distB="0" distL="0" distR="0" wp14:anchorId="76BEFDB6" wp14:editId="1818213C">
-            <wp:extent cx="5448300" cy="2645679"/>
-            <wp:effectExtent l="0" t="0" r="0" b="2540"/>
-            <wp:docPr id="5" name="Picture 5"/>
+          <wp:inline distT="0" distB="0" distL="0" distR="0" wp14:anchorId="02D4C368" wp14:editId="78141904">
+            <wp:extent cx="5731510" cy="1800225"/>
+            <wp:effectExtent l="0" t="0" r="2540" b="9525"/>
+            <wp:docPr id="4" name="Picture 4"/>
             <wp:cNvGraphicFramePr>
               <a:graphicFrameLocks xmlns:a="http://schemas.openxmlformats.org/drawingml/2006/main" noChangeAspect="1"/>
             </wp:cNvGraphicFramePr>
@@ -4219,7 +4113,7 @@
                   <pic:spPr>
                     <a:xfrm>
                       <a:off x="0" y="0"/>
-                      <a:ext cx="5454864" cy="2648866"/>
+                      <a:ext cx="5731510" cy="1800225"/>
                     </a:xfrm>
                     <a:prstGeom prst="rect">
                       <a:avLst/>
@@ -4398,7 +4292,6 @@
         <w:rPr>
           <w:noProof/>
         </w:rPr>
-        <w:lastRenderedPageBreak/>
         <w:drawing>
           <wp:inline distT="0" distB="0" distL="0" distR="0" wp14:anchorId="5F47B22A" wp14:editId="112D3058">
             <wp:extent cx="5731510" cy="3080385"/>
@@ -4609,7 +4502,6 @@
           <w:sz w:val="22"/>
           <w:szCs w:val="22"/>
         </w:rPr>
-        <w:lastRenderedPageBreak/>
         <w:t>The IoT Hub connection string is needed to create the device key:</w:t>
       </w:r>
       <w:r>
@@ -4618,8 +4510,8 @@
         </w:rPr>
         <w:drawing>
           <wp:inline distT="0" distB="0" distL="0" distR="0" wp14:anchorId="091BD556" wp14:editId="14BD20CB">
-            <wp:extent cx="3390900" cy="4467225"/>
-            <wp:effectExtent l="0" t="0" r="0" b="9525"/>
+            <wp:extent cx="3210148" cy="4229100"/>
+            <wp:effectExtent l="0" t="0" r="9525" b="0"/>
             <wp:docPr id="7" name="Picture 7"/>
             <wp:cNvGraphicFramePr>
               <a:graphicFrameLocks xmlns:a="http://schemas.openxmlformats.org/drawingml/2006/main" noChangeAspect="1"/>
@@ -4640,7 +4532,7 @@
                   <pic:spPr>
                     <a:xfrm>
                       <a:off x="0" y="0"/>
-                      <a:ext cx="3390900" cy="4467225"/>
+                      <a:ext cx="3213840" cy="4233964"/>
                     </a:xfrm>
                     <a:prstGeom prst="rect">
                       <a:avLst/>
@@ -4699,22 +4591,13 @@
         <w:pStyle w:val="NormalWeb"/>
         <w:spacing w:before="0" w:beforeAutospacing="0" w:after="0" w:afterAutospacing="0"/>
         <w:rPr>
-          <w:rFonts w:ascii="Calibri" w:hAnsi="Calibri"/>
-          <w:sz w:val="22"/>
-          <w:szCs w:val="22"/>
-        </w:rPr>
-      </w:pPr>
-      <w:r>
-        <w:rPr>
           <w:rFonts w:ascii="Consolas" w:hAnsi="Consolas" w:cs="Consolas"/>
           <w:color w:val="000000"/>
           <w:sz w:val="19"/>
           <w:szCs w:val="19"/>
           <w:highlight w:val="white"/>
         </w:rPr>
-        <w:t xml:space="preserve">            </w:t>
-      </w:r>
-      <w:proofErr w:type="spellStart"/>
+      </w:pPr>
       <w:r>
         <w:rPr>
           <w:rFonts w:ascii="Consolas" w:hAnsi="Consolas" w:cs="Consolas"/>
@@ -4723,9 +4606,8 @@
           <w:szCs w:val="19"/>
           <w:highlight w:val="white"/>
         </w:rPr>
-        <w:t>eventHubSettings.iotHubConnectionString</w:t>
-      </w:r>
-      <w:proofErr w:type="spellEnd"/>
+        <w:t xml:space="preserve">eventHubSettings.iotHubConnectionString = </w:t>
+      </w:r>
       <w:r>
         <w:rPr>
           <w:rFonts w:ascii="Consolas" w:hAnsi="Consolas" w:cs="Consolas"/>
@@ -4734,9 +4616,8 @@
           <w:szCs w:val="19"/>
           <w:highlight w:val="white"/>
         </w:rPr>
-        <w:t xml:space="preserve"> = </w:t>
-      </w:r>
-      <w:proofErr w:type="gramStart"/>
+        <w:t xml:space="preserve">         </w:t>
+      </w:r>
       <w:r>
         <w:rPr>
           <w:rFonts w:ascii="Consolas" w:hAnsi="Consolas" w:cs="Consolas"/>
@@ -4765,9 +4646,38 @@
           <w:szCs w:val="19"/>
           <w:highlight w:val="white"/>
         </w:rPr>
-        <w:t>.AppSettings</w:t>
-      </w:r>
-      <w:proofErr w:type="gramEnd"/>
+        <w:t>.AppSettings[</w:t>
+      </w:r>
+      <w:r>
+        <w:rPr>
+          <w:rFonts w:ascii="Consolas" w:hAnsi="Consolas" w:cs="Consolas"/>
+          <w:color w:val="A31515"/>
+          <w:sz w:val="19"/>
+          <w:szCs w:val="19"/>
+          <w:highlight w:val="white"/>
+        </w:rPr>
+        <w:t>"</w:t>
+      </w:r>
+      <w:r>
+        <w:rPr>
+          <w:rFonts w:ascii="Consolas" w:hAnsi="Consolas" w:cs="Consolas"/>
+          <w:color w:val="A31515"/>
+          <w:sz w:val="19"/>
+          <w:szCs w:val="19"/>
+          <w:highlight w:val="yellow"/>
+        </w:rPr>
+        <w:t>iotHubConnectionString</w:t>
+      </w:r>
+      <w:r>
+        <w:rPr>
+          <w:rFonts w:ascii="Consolas" w:hAnsi="Consolas" w:cs="Consolas"/>
+          <w:color w:val="A31515"/>
+          <w:sz w:val="19"/>
+          <w:szCs w:val="19"/>
+          <w:highlight w:val="white"/>
+        </w:rPr>
+        <w:t>"</w:t>
+      </w:r>
       <w:r>
         <w:rPr>
           <w:rFonts w:ascii="Consolas" w:hAnsi="Consolas" w:cs="Consolas"/>
@@ -4776,46 +4686,6 @@
           <w:szCs w:val="19"/>
           <w:highlight w:val="white"/>
         </w:rPr>
-        <w:t>[</w:t>
-      </w:r>
-      <w:r>
-        <w:rPr>
-          <w:rFonts w:ascii="Consolas" w:hAnsi="Consolas" w:cs="Consolas"/>
-          <w:color w:val="A31515"/>
-          <w:sz w:val="19"/>
-          <w:szCs w:val="19"/>
-          <w:highlight w:val="white"/>
-        </w:rPr>
-        <w:t>"</w:t>
-      </w:r>
-      <w:r>
-        <w:rPr>
-          <w:rFonts w:ascii="Consolas" w:hAnsi="Consolas" w:cs="Consolas"/>
-          <w:color w:val="A31515"/>
-          <w:sz w:val="19"/>
-          <w:szCs w:val="19"/>
-          <w:highlight w:val="yellow"/>
-        </w:rPr>
-        <w:t>iotHubConnectionString</w:t>
-      </w:r>
-      <w:r>
-        <w:rPr>
-          <w:rFonts w:ascii="Consolas" w:hAnsi="Consolas" w:cs="Consolas"/>
-          <w:color w:val="A31515"/>
-          <w:sz w:val="19"/>
-          <w:szCs w:val="19"/>
-          <w:highlight w:val="white"/>
-        </w:rPr>
-        <w:t>"</w:t>
-      </w:r>
-      <w:r>
-        <w:rPr>
-          <w:rFonts w:ascii="Consolas" w:hAnsi="Consolas" w:cs="Consolas"/>
-          <w:color w:val="000000"/>
-          <w:sz w:val="19"/>
-          <w:szCs w:val="19"/>
-          <w:highlight w:val="white"/>
-        </w:rPr>
         <w:t>];</w:t>
       </w:r>
     </w:p>
@@ -4846,6 +4716,7 @@
           <w:sz w:val="22"/>
           <w:szCs w:val="22"/>
         </w:rPr>
+        <w:lastRenderedPageBreak/>
         <w:t>The connection string should be set in the Azure portal and of the form:</w:t>
       </w:r>
     </w:p>
@@ -4870,7 +4741,6 @@
           <w:szCs w:val="22"/>
         </w:rPr>
       </w:pPr>
-      <w:proofErr w:type="gramStart"/>
       <w:r>
         <w:rPr>
           <w:rFonts w:ascii="Calibri" w:hAnsi="Calibri"/>
@@ -4893,24 +4763,25 @@
           <w:sz w:val="22"/>
           <w:szCs w:val="22"/>
         </w:rPr>
-        <w:t>.azure-devices.net;SharedAccessKeyName</w:t>
-      </w:r>
-      <w:proofErr w:type="gramEnd"/>
-      <w:r>
-        <w:rPr>
-          <w:rFonts w:ascii="Calibri" w:hAnsi="Calibri"/>
-          <w:sz w:val="22"/>
-          <w:szCs w:val="22"/>
-        </w:rPr>
-        <w:t>=iothubowner;SharedAccessKey=</w:t>
-      </w:r>
-      <w:r>
-        <w:rPr>
-          <w:rFonts w:ascii="Calibri" w:hAnsi="Calibri"/>
-          <w:sz w:val="22"/>
-          <w:szCs w:val="22"/>
-        </w:rPr>
-        <w:t>XXXXXXXXXXXXXXXXXXXX</w:t>
+        <w:t>.azure-devices.net;SharedAccessKeyName=iothubowner;SharedAccessKey=</w:t>
+      </w:r>
+      <w:r>
+        <w:rPr>
+          <w:rFonts w:ascii="Calibri" w:hAnsi="Calibri"/>
+          <w:sz w:val="22"/>
+          <w:szCs w:val="22"/>
+        </w:rPr>
+        <w:t>X</w:t>
+      </w:r>
+      <w:bookmarkStart w:id="0" w:name="_GoBack"/>
+      <w:bookmarkEnd w:id="0"/>
+      <w:r>
+        <w:rPr>
+          <w:rFonts w:ascii="Calibri" w:hAnsi="Calibri"/>
+          <w:sz w:val="22"/>
+          <w:szCs w:val="22"/>
+        </w:rPr>
+        <w:t>XXXXXXXX</w:t>
       </w:r>
       <w:r>
         <w:rPr>
@@ -4959,7 +4830,6 @@
           <w:sz w:val="22"/>
           <w:szCs w:val="22"/>
         </w:rPr>
-        <w:lastRenderedPageBreak/>
         <w:t>You obtain this from the Shared Access Policies in your IoT Hub:</w:t>
       </w:r>
       <w:r>
@@ -5190,6 +5060,7 @@
         <w:rPr>
           <w:noProof/>
         </w:rPr>
+        <w:lastRenderedPageBreak/>
         <w:drawing>
           <wp:inline distT="0" distB="0" distL="0" distR="0" wp14:anchorId="09A4F39E" wp14:editId="2F23F1F6">
             <wp:extent cx="3657600" cy="2873482"/>
@@ -5338,16 +5209,7 @@
           <w:sz w:val="28"/>
           <w:szCs w:val="28"/>
         </w:rPr>
-        <w:t xml:space="preserve">Azure </w:t>
-      </w:r>
-      <w:r>
-        <w:rPr>
-          <w:rFonts w:ascii="Calibri" w:hAnsi="Calibri"/>
-          <w:color w:val="2E75B5"/>
-          <w:sz w:val="28"/>
-          <w:szCs w:val="28"/>
-        </w:rPr>
-        <w:t>Web Job</w:t>
+        <w:t>Azure Web Job</w:t>
       </w:r>
     </w:p>
     <w:p>
@@ -5431,8 +5293,6 @@
           <w:szCs w:val="22"/>
         </w:rPr>
       </w:pPr>
-      <w:bookmarkStart w:id="0" w:name="_GoBack"/>
-      <w:bookmarkEnd w:id="0"/>
     </w:p>
     <w:p>
       <w:pPr>

</xml_diff>